<commit_message>
a few small SRS corrections
</commit_message>
<xml_diff>
--- a/Restaurant-App.docx
+++ b/Restaurant-App.docx
@@ -773,11 +773,6 @@
                                 <w:color w:val="000000"/>
                               </w:rPr>
                               <w:br/>
-                            </w:r>
-                            <w:r>
-                              <w:rPr>
-                                <w:color w:val="000000"/>
-                              </w:rPr>
                               <w:t>restaurants seamlessly, providing a simple and fast ordering process.</w:t>
                             </w:r>
                             <w:r>
@@ -870,11 +865,6 @@
                           <w:color w:val="000000"/>
                         </w:rPr>
                         <w:br/>
-                      </w:r>
-                      <w:r>
-                        <w:rPr>
-                          <w:color w:val="000000"/>
-                        </w:rPr>
                         <w:t>restaurants seamlessly, providing a simple and fast ordering process.</w:t>
                       </w:r>
                       <w:r>
@@ -954,25 +944,25 @@
           <w:szCs w:val="24"/>
         </w:rPr>
         <w:tab/>
-        <w:t>1. Login and Signup</w:t>
-      </w:r>
-    </w:p>
-    <w:p>
-      <w:pPr>
+        <w:t xml:space="preserve">1. </w:t>
+      </w:r>
+      <w:r>
         <w:rPr>
           <w:rFonts w:ascii="Trebuchet MS" w:hAnsi="Trebuchet MS"/>
           <w:sz w:val="24"/>
           <w:szCs w:val="24"/>
         </w:rPr>
-      </w:pPr>
-      <w:r>
+        <w:t>Account Creation &amp; Sign In</w:t>
+      </w:r>
+    </w:p>
+    <w:p>
+      <w:pPr>
         <w:rPr>
           <w:rFonts w:ascii="Trebuchet MS" w:hAnsi="Trebuchet MS"/>
           <w:sz w:val="24"/>
           <w:szCs w:val="24"/>
         </w:rPr>
-        <w:tab/>
-      </w:r>
+      </w:pPr>
       <w:r>
         <w:rPr>
           <w:rFonts w:ascii="Trebuchet MS" w:hAnsi="Trebuchet MS"/>
@@ -980,25 +970,25 @@
           <w:szCs w:val="24"/>
         </w:rPr>
         <w:tab/>
-        <w:t>2. Customer Functions</w:t>
-      </w:r>
-    </w:p>
-    <w:p>
-      <w:pPr>
+      </w:r>
+      <w:r>
         <w:rPr>
           <w:rFonts w:ascii="Trebuchet MS" w:hAnsi="Trebuchet MS"/>
           <w:sz w:val="24"/>
           <w:szCs w:val="24"/>
         </w:rPr>
-      </w:pPr>
-      <w:r>
+        <w:tab/>
+        <w:t>2. Customer Functions</w:t>
+      </w:r>
+    </w:p>
+    <w:p>
+      <w:pPr>
         <w:rPr>
           <w:rFonts w:ascii="Trebuchet MS" w:hAnsi="Trebuchet MS"/>
           <w:sz w:val="24"/>
           <w:szCs w:val="24"/>
         </w:rPr>
-        <w:tab/>
-      </w:r>
+      </w:pPr>
       <w:r>
         <w:rPr>
           <w:rFonts w:ascii="Trebuchet MS" w:hAnsi="Trebuchet MS"/>
@@ -1006,25 +996,25 @@
           <w:szCs w:val="24"/>
         </w:rPr>
         <w:tab/>
-        <w:t>3. Admin Functions</w:t>
-      </w:r>
-    </w:p>
-    <w:p>
-      <w:pPr>
+      </w:r>
+      <w:r>
         <w:rPr>
           <w:rFonts w:ascii="Trebuchet MS" w:hAnsi="Trebuchet MS"/>
           <w:sz w:val="24"/>
           <w:szCs w:val="24"/>
         </w:rPr>
-      </w:pPr>
-      <w:r>
+        <w:tab/>
+        <w:t>3. Admin Functions</w:t>
+      </w:r>
+    </w:p>
+    <w:p>
+      <w:pPr>
         <w:rPr>
           <w:rFonts w:ascii="Trebuchet MS" w:hAnsi="Trebuchet MS"/>
           <w:sz w:val="24"/>
           <w:szCs w:val="24"/>
         </w:rPr>
-        <w:tab/>
-      </w:r>
+      </w:pPr>
       <w:r>
         <w:rPr>
           <w:rFonts w:ascii="Trebuchet MS" w:hAnsi="Trebuchet MS"/>
@@ -1032,43 +1022,43 @@
           <w:szCs w:val="24"/>
         </w:rPr>
         <w:tab/>
-        <w:t>4. Other Functions</w:t>
-      </w:r>
-    </w:p>
-    <w:p>
-      <w:pPr>
+      </w:r>
+      <w:r>
         <w:rPr>
           <w:rFonts w:ascii="Trebuchet MS" w:hAnsi="Trebuchet MS"/>
           <w:sz w:val="24"/>
           <w:szCs w:val="24"/>
         </w:rPr>
-      </w:pPr>
-      <w:r>
+        <w:tab/>
+        <w:t>4. Other Functions</w:t>
+      </w:r>
+    </w:p>
+    <w:p>
+      <w:pPr>
         <w:rPr>
           <w:rFonts w:ascii="Trebuchet MS" w:hAnsi="Trebuchet MS"/>
           <w:sz w:val="24"/>
           <w:szCs w:val="24"/>
         </w:rPr>
-        <w:tab/>
-        <w:t>2. Non-Functional Requirements</w:t>
-      </w:r>
-    </w:p>
-    <w:p>
-      <w:pPr>
+      </w:pPr>
+      <w:r>
         <w:rPr>
           <w:rFonts w:ascii="Trebuchet MS" w:hAnsi="Trebuchet MS"/>
           <w:sz w:val="24"/>
           <w:szCs w:val="24"/>
         </w:rPr>
-      </w:pPr>
-      <w:r>
+        <w:tab/>
+        <w:t>2. Non-Functional Requirements</w:t>
+      </w:r>
+    </w:p>
+    <w:p>
+      <w:pPr>
         <w:rPr>
           <w:rFonts w:ascii="Trebuchet MS" w:hAnsi="Trebuchet MS"/>
           <w:sz w:val="24"/>
           <w:szCs w:val="24"/>
         </w:rPr>
-        <w:tab/>
-      </w:r>
+      </w:pPr>
       <w:r>
         <w:rPr>
           <w:rFonts w:ascii="Trebuchet MS" w:hAnsi="Trebuchet MS"/>
@@ -1076,7 +1066,6 @@
           <w:szCs w:val="24"/>
         </w:rPr>
         <w:tab/>
-        <w:t xml:space="preserve">1. </w:t>
       </w:r>
       <w:r>
         <w:rPr>
@@ -1084,7 +1073,8 @@
           <w:sz w:val="24"/>
           <w:szCs w:val="24"/>
         </w:rPr>
-        <w:t>Security</w:t>
+        <w:tab/>
+        <w:t>1. Security</w:t>
       </w:r>
     </w:p>
     <w:p>
@@ -1154,33 +1144,65 @@
           <w:szCs w:val="24"/>
         </w:rPr>
         <w:tab/>
-        <w:t>1. User Interfaces</w:t>
-      </w:r>
-    </w:p>
-    <w:p>
-      <w:pPr>
+        <w:t xml:space="preserve">1. </w:t>
+      </w:r>
+      <w:r>
         <w:rPr>
           <w:rFonts w:ascii="Trebuchet MS" w:hAnsi="Trebuchet MS"/>
           <w:sz w:val="24"/>
           <w:szCs w:val="24"/>
         </w:rPr>
-      </w:pPr>
+        <w:t>Customer</w:t>
+      </w:r>
       <w:r>
         <w:rPr>
           <w:rFonts w:ascii="Trebuchet MS" w:hAnsi="Trebuchet MS"/>
           <w:sz w:val="24"/>
           <w:szCs w:val="24"/>
         </w:rPr>
-        <w:tab/>
-      </w:r>
-      <w:r>
+        <w:t xml:space="preserve"> Interfaces</w:t>
+      </w:r>
+    </w:p>
+    <w:p>
+      <w:pPr>
         <w:rPr>
           <w:rFonts w:ascii="Trebuchet MS" w:hAnsi="Trebuchet MS"/>
           <w:sz w:val="24"/>
           <w:szCs w:val="24"/>
         </w:rPr>
-        <w:tab/>
-        <w:t>2. Software Interfaces</w:t>
+      </w:pPr>
+      <w:r>
+        <w:rPr>
+          <w:rFonts w:ascii="Trebuchet MS" w:hAnsi="Trebuchet MS"/>
+          <w:sz w:val="24"/>
+          <w:szCs w:val="24"/>
+        </w:rPr>
+        <w:tab/>
+      </w:r>
+      <w:r>
+        <w:rPr>
+          <w:rFonts w:ascii="Trebuchet MS" w:hAnsi="Trebuchet MS"/>
+          <w:sz w:val="24"/>
+          <w:szCs w:val="24"/>
+        </w:rPr>
+        <w:tab/>
+        <w:t xml:space="preserve">2. </w:t>
+      </w:r>
+      <w:r>
+        <w:rPr>
+          <w:rFonts w:ascii="Trebuchet MS" w:hAnsi="Trebuchet MS"/>
+          <w:sz w:val="24"/>
+          <w:szCs w:val="24"/>
+        </w:rPr>
+        <w:t>Admin</w:t>
+      </w:r>
+      <w:r>
+        <w:rPr>
+          <w:rFonts w:ascii="Trebuchet MS" w:hAnsi="Trebuchet MS"/>
+          <w:sz w:val="24"/>
+          <w:szCs w:val="24"/>
+        </w:rPr>
+        <w:t xml:space="preserve"> Interfaces</w:t>
       </w:r>
     </w:p>
     <w:p>
@@ -1669,8 +1691,6 @@
       </w:r>
       <w:r>
         <w:tab/>
-      </w:r>
-      <w:r>
         <w:t>1.1.1.1</w:t>
       </w:r>
       <w:r>
@@ -1795,10 +1815,7 @@
       </w:r>
       <w:r>
         <w:tab/>
-        <w:t xml:space="preserve">Password strength testing and </w:t>
-      </w:r>
-      <w:r>
-        <w:t>minimum requirements</w:t>
+        <w:t>Password strength testing and minimum requirements</w:t>
       </w:r>
     </w:p>
     <w:p>
@@ -1858,10 +1875,7 @@
         </w:numPr>
       </w:pPr>
       <w:r>
-        <w:t>Each item should have it</w:t>
-      </w:r>
-      <w:r>
-        <w:t>s own icon showing whether or not it has met that requirement</w:t>
+        <w:t>Each item should have its own icon showing whether or not it has met that requirement</w:t>
       </w:r>
     </w:p>
     <w:p>
@@ -1925,10 +1939,7 @@
         </w:numPr>
       </w:pPr>
       <w:r>
-        <w:t xml:space="preserve">Password meets </w:t>
-      </w:r>
-      <w:r>
-        <w:t>requirements</w:t>
+        <w:t>Password meets requirements</w:t>
       </w:r>
     </w:p>
     <w:p>
@@ -2007,10 +2018,7 @@
         </w:numPr>
       </w:pPr>
       <w:r>
-        <w:t xml:space="preserve">User is then </w:t>
-      </w:r>
-      <w:r>
-        <w:t>redirected to the menu page</w:t>
+        <w:t>User is then redirected to the menu page</w:t>
       </w:r>
     </w:p>
     <w:p>
@@ -2084,10 +2092,7 @@
         </w:numPr>
       </w:pPr>
       <w:r>
-        <w:t>The user will be shown a form with an input for their email addr</w:t>
-      </w:r>
-      <w:r>
-        <w:t>ess and password</w:t>
+        <w:t>The user will be shown a form with an input for their email address and password</w:t>
       </w:r>
     </w:p>
     <w:p>
@@ -2147,10 +2152,7 @@
         </w:numPr>
       </w:pPr>
       <w:r>
-        <w:t>Database wi</w:t>
-      </w:r>
-      <w:r>
-        <w:t>ll be searched for the input email</w:t>
+        <w:t>Database will be searched for the input email</w:t>
       </w:r>
     </w:p>
     <w:p>
@@ -2198,10 +2200,7 @@
       </w:r>
       <w:r>
         <w:tab/>
-        <w:t>1.1.2.3 S</w:t>
-      </w:r>
-      <w:r>
-        <w:t>uccessful Sign In</w:t>
+        <w:t>1.1.2.3 Successful Sign In</w:t>
       </w:r>
     </w:p>
     <w:p>
@@ -2249,10 +2248,7 @@
         </w:numPr>
       </w:pPr>
       <w:r>
-        <w:t xml:space="preserve">A button will be placed under the </w:t>
-      </w:r>
-      <w:r>
-        <w:t>login form to allow the user to be directed to the account creation page</w:t>
+        <w:t>A button will be placed under the login form to allow the user to be directed to the account creation page</w:t>
       </w:r>
     </w:p>
     <w:p/>
@@ -2320,10 +2316,7 @@
         </w:numPr>
       </w:pPr>
       <w:r>
-        <w:t xml:space="preserve">On </w:t>
-      </w:r>
-      <w:r>
-        <w:t>click, the item information should be collected and used to create that item as an element in the cart</w:t>
+        <w:t>On click, the item information should be collected and used to create that item as an element in the cart</w:t>
       </w:r>
     </w:p>
     <w:p>
@@ -2356,18 +2349,7 @@
         <w:ind w:left="720" w:firstLine="720"/>
       </w:pPr>
       <w:r>
-        <w:t xml:space="preserve">1.2.2 Add &amp; Remove </w:t>
-      </w:r>
-      <w:r>
-        <w:t xml:space="preserve">Items </w:t>
-      </w:r>
-      <w:proofErr w:type="gramStart"/>
-      <w:r>
-        <w:t>From</w:t>
-      </w:r>
-      <w:proofErr w:type="gramEnd"/>
-      <w:r>
-        <w:t xml:space="preserve"> Cart</w:t>
+        <w:t>1.2.2 Add &amp; Remove Items From Cart</w:t>
       </w:r>
     </w:p>
     <w:p>
@@ -2391,15 +2373,7 @@
         </w:numPr>
       </w:pPr>
       <w:r>
-        <w:t xml:space="preserve">The items that are in the user’s cart should be held in </w:t>
-      </w:r>
-      <w:proofErr w:type="spellStart"/>
-      <w:r>
-        <w:t>localStorage</w:t>
-      </w:r>
-      <w:proofErr w:type="spellEnd"/>
-      <w:r>
-        <w:t>. This is so that the cart can persist even after the window has been closed.</w:t>
+        <w:t>The items that are in the user’s cart should be held in localStorage. This is so that the cart can persist even after the window has been closed.</w:t>
       </w:r>
     </w:p>
     <w:p>
@@ -2411,18 +2385,7 @@
         </w:numPr>
       </w:pPr>
       <w:r>
-        <w:t>When the object holding the data for the cart con</w:t>
-      </w:r>
-      <w:r>
-        <w:t xml:space="preserve">tents is updated, that is then sent to </w:t>
-      </w:r>
-      <w:proofErr w:type="spellStart"/>
-      <w:r>
-        <w:t>localStorage</w:t>
-      </w:r>
-      <w:proofErr w:type="spellEnd"/>
-      <w:r>
-        <w:t xml:space="preserve"> to replace the current saved value, if there is any.</w:t>
+        <w:t>When the object holding the data for the cart contents is updated, that is then sent to localStorage to replace the current saved value, if there is any.</w:t>
       </w:r>
     </w:p>
     <w:p>
@@ -2454,10 +2417,7 @@
         </w:numPr>
       </w:pPr>
       <w:r>
-        <w:t>A minu</w:t>
-      </w:r>
-      <w:r>
-        <w:t>s (-) and plus (+) button shall be on either side of the input box. These will allow the user to adjust the amount of each item from the cart menu.</w:t>
+        <w:t>A minus (-) and plus (+) button shall be on either side of the input box. These will allow the user to adjust the amount of each item from the cart menu.</w:t>
       </w:r>
     </w:p>
     <w:p>
@@ -2501,10 +2461,7 @@
         </w:numPr>
       </w:pPr>
       <w:r>
-        <w:t>A</w:t>
-      </w:r>
-      <w:r>
-        <w:t xml:space="preserve"> button will be placed at the bottom of the cart list that will allow the user to update the total cost of the cart contents</w:t>
+        <w:t>A button will be placed at the bottom of the cart list that will allow the user to update the total cost of the cart contents</w:t>
       </w:r>
     </w:p>
     <w:p>
@@ -2516,10 +2473,7 @@
         </w:numPr>
       </w:pPr>
       <w:r>
-        <w:t xml:space="preserve">This is to avoid unnecessary performance loss that could be caused by a system that automatically updates as the user changes item </w:t>
-      </w:r>
-      <w:r>
-        <w:t>quantities</w:t>
+        <w:t>This is to avoid unnecessary performance loss that could be caused by a system that automatically updates as the user changes item quantities</w:t>
       </w:r>
     </w:p>
     <w:p>
@@ -2567,15 +2521,7 @@
         </w:numPr>
       </w:pPr>
       <w:r>
-        <w:t>(</w:t>
-      </w:r>
-      <w:proofErr w:type="gramStart"/>
-      <w:r>
-        <w:t>decide</w:t>
-      </w:r>
-      <w:proofErr w:type="gramEnd"/>
-      <w:r>
-        <w:t xml:space="preserve"> on a selector style) will be available at checkout to choose whether the user will be paying with card or in person with cash</w:t>
+        <w:t>(decide on a selector style) will be available at checkout to choose whether the user will be paying with card or in person with cash</w:t>
       </w:r>
     </w:p>
     <w:p>
@@ -2588,10 +2534,7 @@
       </w:pPr>
       <w:r>
         <w:lastRenderedPageBreak/>
-        <w:t xml:space="preserve">The card option should be selected by </w:t>
-      </w:r>
-      <w:r>
-        <w:t>default</w:t>
+        <w:t>The card option should be selected by default</w:t>
       </w:r>
     </w:p>
     <w:p>
@@ -2647,10 +2590,7 @@
         </w:numPr>
       </w:pPr>
       <w:r>
-        <w:t xml:space="preserve">There </w:t>
-      </w:r>
-      <w:r>
-        <w:t>will be an input for the card’s expiration date. This must be set to the current month as the soonest option available</w:t>
+        <w:t>There will be an input for the card’s expiration date. This must be set to the current month as the soonest option available</w:t>
       </w:r>
     </w:p>
     <w:p>
@@ -2674,10 +2614,7 @@
         </w:numPr>
       </w:pPr>
       <w:r>
-        <w:t>A tip option will be available only while this paym</w:t>
-      </w:r>
-      <w:r>
-        <w:t>ent option is selected (See 1.2.5)</w:t>
+        <w:t>A tip option will be available only while this payment option is selected (See 1.2.5)</w:t>
       </w:r>
     </w:p>
     <w:p>
@@ -2721,10 +2658,7 @@
         </w:numPr>
       </w:pPr>
       <w:r>
-        <w:t>When cash option is selected, a string will be displayed t</w:t>
-      </w:r>
-      <w:r>
-        <w:t>o inform the user to show their receipt to the cashier when they arrive</w:t>
+        <w:t>When cash option is selected, a string will be displayed to inform the user to show their receipt to the cashier when they arrive</w:t>
       </w:r>
     </w:p>
     <w:p>
@@ -2754,10 +2688,7 @@
         </w:numPr>
       </w:pPr>
       <w:r>
-        <w:t>The option for the user to leave a tip shall only be available when the card option is selected. This is because the user will be provided t</w:t>
-      </w:r>
-      <w:r>
-        <w:t>o option to tip when paying in person.</w:t>
+        <w:t>The option for the user to leave a tip shall only be available when the card option is selected. This is because the user will be provided to option to tip when paying in person.</w:t>
       </w:r>
     </w:p>
     <w:p>
@@ -2789,10 +2720,7 @@
         </w:numPr>
       </w:pPr>
       <w:r>
-        <w:t>Each of the 3 predefined</w:t>
-      </w:r>
-      <w:r>
-        <w:t xml:space="preserve"> options will display the calculated tip amount at that percentage.</w:t>
+        <w:t>Each of the 3 predefined options will display the calculated tip amount at that percentage.</w:t>
       </w:r>
     </w:p>
     <w:p>
@@ -2837,10 +2765,7 @@
         </w:numPr>
       </w:pPr>
       <w:r>
-        <w:t xml:space="preserve">This timer will not persist if user leaves checkout screen, but </w:t>
-      </w:r>
-      <w:r>
-        <w:t>will start from 0 again</w:t>
+        <w:t>This timer will not persist if user leaves checkout screen, but will start from 0 again</w:t>
       </w:r>
     </w:p>
     <w:p>
@@ -2902,10 +2827,7 @@
         </w:numPr>
       </w:pPr>
       <w:r>
-        <w:t>User</w:t>
-      </w:r>
-      <w:r>
-        <w:t xml:space="preserve"> should be shown a “Order complete” message, which will redirect to the finalized order page, which will contain the receipt</w:t>
+        <w:t>User should be shown a “Order complete” message, which will redirect to the finalized order page, which will contain the receipt</w:t>
       </w:r>
     </w:p>
     <w:p>
@@ -2951,10 +2873,7 @@
         </w:numPr>
       </w:pPr>
       <w:r>
-        <w:t>Each item will show its quant</w:t>
-      </w:r>
-      <w:r>
-        <w:t>ity</w:t>
+        <w:t>Each item will show its quantity</w:t>
       </w:r>
     </w:p>
     <w:p>
@@ -2999,10 +2918,7 @@
         </w:numPr>
       </w:pPr>
       <w:r>
-        <w:t>This will include their name, their payment selection, time that the order was completed, and the tim</w:t>
-      </w:r>
-      <w:r>
-        <w:t>e taken from start to end of checkout</w:t>
+        <w:t>This will include their name, their payment selection, time that the order was completed, and the time taken from start to end of checkout</w:t>
       </w:r>
     </w:p>
     <w:p>
@@ -3047,10 +2963,7 @@
         </w:numPr>
       </w:pPr>
       <w:r>
-        <w:t>If tip was added, the tip should be</w:t>
-      </w:r>
-      <w:r>
-        <w:t xml:space="preserve"> shown below the subtotal</w:t>
+        <w:t>If tip was added, the tip should be shown below the subtotal</w:t>
       </w:r>
     </w:p>
     <w:p>
@@ -3071,13 +2984,11 @@
           <w:numId w:val="24"/>
         </w:numPr>
       </w:pPr>
-      <w:proofErr w:type="gramStart"/>
-      <w:r>
-        <w:t>A the</w:t>
-      </w:r>
-      <w:proofErr w:type="gramEnd"/>
-      <w:r>
-        <w:t xml:space="preserve"> sum of these numbers will then be shown as the total cost</w:t>
+      <w:r>
+        <w:t>T</w:t>
+      </w:r>
+      <w:r>
+        <w:t>he sum of these numbers will then be shown as the total cost</w:t>
       </w:r>
     </w:p>
     <w:p>
@@ -3129,10 +3040,7 @@
         </w:numPr>
       </w:pPr>
       <w:r>
-        <w:t xml:space="preserve">In order to </w:t>
-      </w:r>
-      <w:r>
-        <w:t>ensure that the admin will always have access, the sign in information for the admin account will be written in the code</w:t>
+        <w:t>In order to ensure that the admin will always have access, the sign in information for the admin account will be written in the code</w:t>
       </w:r>
     </w:p>
     <w:p>
@@ -3224,14 +3132,12 @@
         <w:tab/>
         <w:t xml:space="preserve">1.4.4 </w:t>
       </w:r>
-      <w:proofErr w:type="spellStart"/>
       <w:r>
         <w:rPr>
           <w:szCs w:val="28"/>
         </w:rPr>
         <w:t>Ionicons</w:t>
       </w:r>
-      <w:proofErr w:type="spellEnd"/>
     </w:p>
     <w:p/>
     <w:p>
@@ -3320,10 +3226,7 @@
         </w:numPr>
       </w:pPr>
       <w:r>
-        <w:t xml:space="preserve">Any other potential </w:t>
-      </w:r>
-      <w:r>
-        <w:t>security-related code should also be obfuscated.</w:t>
+        <w:t>Any other potential security-related code should also be obfuscated.</w:t>
       </w:r>
     </w:p>
     <w:p>
@@ -3369,11 +3272,9 @@
         <w:tab/>
         <w:t xml:space="preserve">2.1.2.1 </w:t>
       </w:r>
-      <w:proofErr w:type="gramStart"/>
-      <w:r>
-        <w:t>Client Side</w:t>
-      </w:r>
-      <w:proofErr w:type="gramEnd"/>
+      <w:r>
+        <w:t>Client-Side</w:t>
+      </w:r>
       <w:r>
         <w:t xml:space="preserve"> User Information</w:t>
       </w:r>
@@ -3386,10 +3287,7 @@
         </w:numPr>
       </w:pPr>
       <w:r>
-        <w:t>When a user logs in, a cookie will</w:t>
-      </w:r>
-      <w:r>
-        <w:t xml:space="preserve"> be stored to save that user’s sign in within their browser</w:t>
+        <w:t>When a user logs in, a cookie will be stored to save that user’s sign in within their browser</w:t>
       </w:r>
     </w:p>
     <w:p>
@@ -3400,21 +3298,8 @@
         </w:numPr>
       </w:pPr>
       <w:r>
-        <w:t xml:space="preserve">Cookies provide a higher level of security than other options such as </w:t>
-      </w:r>
-      <w:proofErr w:type="spellStart"/>
-      <w:r>
-        <w:t>localStorage</w:t>
-      </w:r>
-      <w:proofErr w:type="spellEnd"/>
-      <w:r>
-        <w:t xml:space="preserve"> and </w:t>
-      </w:r>
-      <w:proofErr w:type="spellStart"/>
-      <w:r>
-        <w:t>sessionStorage</w:t>
-      </w:r>
-      <w:proofErr w:type="spellEnd"/>
+        <w:t>Cookies provide a higher level of security than other options such as localStorage and sessionStorage</w:t>
+      </w:r>
     </w:p>
     <w:p>
       <w:pPr>
@@ -3435,10 +3320,7 @@
         <w:ind w:firstLine="720"/>
       </w:pPr>
       <w:r>
-        <w:t>2</w:t>
-      </w:r>
-      <w:r>
-        <w:t>.2</w:t>
+        <w:t>2.2</w:t>
       </w:r>
       <w:r>
         <w:tab/>
@@ -3491,10 +3373,7 @@
         </w:numPr>
       </w:pPr>
       <w:r>
-        <w:t>The code will be reviewed visually, making sure to read through each line for a</w:t>
-      </w:r>
-      <w:r>
-        <w:t>ny possible errors or redundancies</w:t>
+        <w:t>The code will be reviewed visually, making sure to read through each line for any possible errors or redundancies</w:t>
       </w:r>
     </w:p>
     <w:p>
@@ -3551,10 +3430,7 @@
         </w:numPr>
       </w:pPr>
       <w:r>
-        <w:t>Unit testing should be done with tests written using the J</w:t>
-      </w:r>
-      <w:r>
-        <w:t>est framework</w:t>
+        <w:t>Unit testing should be done with tests written using the Jest framework</w:t>
       </w:r>
     </w:p>
     <w:p>
@@ -3576,10 +3452,7 @@
         </w:numPr>
       </w:pPr>
       <w:r>
-        <w:t>When integration testing has passed, functional testing can begin. This will just be a simple test, usi</w:t>
-      </w:r>
-      <w:r>
-        <w:t xml:space="preserve">ng the software as a user would. </w:t>
+        <w:t xml:space="preserve">When integration testing has passed, functional testing can begin. This will just be a simple test, using the software as a user would. </w:t>
       </w:r>
     </w:p>
     <w:p>
@@ -3644,8 +3517,6 @@
       </w:r>
       <w:r>
         <w:tab/>
-      </w:r>
-      <w:r>
         <w:t>3.1.1.1 Restaurant Home Page</w:t>
       </w:r>
     </w:p>
@@ -3668,10 +3539,7 @@
         </w:numPr>
       </w:pPr>
       <w:r>
-        <w:t xml:space="preserve">At the top of the page will be the restaurant name as well as </w:t>
-      </w:r>
-      <w:r>
-        <w:t xml:space="preserve">an option to sign in for returning customers. </w:t>
+        <w:t xml:space="preserve">At the top of the page will be the restaurant name as well as an option to sign in for returning customers. </w:t>
       </w:r>
     </w:p>
     <w:p>
@@ -3682,10 +3550,7 @@
         </w:numPr>
       </w:pPr>
       <w:r>
-        <w:t>The body will have a place for a headline, a brief description, and images that will draw the customers in either through showing products offered, or providing an idea of the atmosphere that will be experienc</w:t>
-      </w:r>
-      <w:r>
-        <w:t>ed by customers of the restaurant.</w:t>
+        <w:t>The body will have a place for a headline, a brief description, and images that will draw the customers in either through showing products offered, or providing an idea of the atmosphere that will be experienced by customers of the restaurant.</w:t>
       </w:r>
     </w:p>
     <w:p>
@@ -3734,10 +3599,7 @@
         </w:numPr>
       </w:pPr>
       <w:r>
-        <w:t>The account creation interface will b</w:t>
-      </w:r>
-      <w:r>
-        <w:t>e a simple form that appears, requesting user input.</w:t>
+        <w:t>The account creation interface will be a simple form that appears, requesting user input.</w:t>
       </w:r>
     </w:p>
     <w:p>
@@ -3759,10 +3621,7 @@
         </w:numPr>
       </w:pPr>
       <w:r>
-        <w:t>The fields shown will be: name, email, password, confirm password, phone number, and a checkbox to agree to the</w:t>
-      </w:r>
-      <w:r>
-        <w:t xml:space="preserve"> terms and conditions.</w:t>
+        <w:t>The fields shown will be: name, email, password, confirm password, phone number, and a checkbox to agree to the terms and conditions.</w:t>
       </w:r>
     </w:p>
     <w:p>
@@ -3785,10 +3644,7 @@
       </w:pPr>
       <w:r>
         <w:lastRenderedPageBreak/>
-        <w:t xml:space="preserve">The password input will also display the password strength. The levels shown will </w:t>
-      </w:r>
-      <w:r>
-        <w:t>be weak, shown in red, okay, shown in orange, good, shown in yellow, and great, shown in green. Each level will light up as it is met.</w:t>
+        <w:t>The password input will also display the password strength. The levels shown will be weak, shown in red, okay, shown in orange, good, shown in yellow, and great, shown in green. Each level will light up as it is met.</w:t>
       </w:r>
     </w:p>
     <w:p>
@@ -3799,10 +3655,7 @@
         </w:numPr>
       </w:pPr>
       <w:r>
-        <w:t>Below all of the fields will be a button to confirm the user’s account creation. Below that will be a smaller link to dir</w:t>
-      </w:r>
-      <w:r>
-        <w:t>ect the user to the sign in interface if they already have an account.</w:t>
+        <w:t>Below all of the fields will be a button to confirm the user’s account creation. Below that will be a smaller link to direct the user to the sign in interface if they already have an account.</w:t>
       </w:r>
     </w:p>
     <w:p>
@@ -3836,10 +3689,7 @@
         </w:numPr>
       </w:pPr>
       <w:r>
-        <w:t xml:space="preserve">The sign in page will simply show an </w:t>
-      </w:r>
-      <w:r>
-        <w:t>input field for their email and their password.</w:t>
+        <w:t>The sign in page will simply show an input field for their email and their password.</w:t>
       </w:r>
     </w:p>
     <w:p>
@@ -3861,10 +3711,7 @@
         </w:numPr>
       </w:pPr>
       <w:r>
-        <w:t>Upon successfully signing in, the user wi</w:t>
-      </w:r>
-      <w:r>
-        <w:t>ll be informed that the account has been made, and be redirected to the menu page.</w:t>
+        <w:t>Upon successfully signing in, the user will be informed that the account has been made, and be redirected to the menu page.</w:t>
       </w:r>
     </w:p>
     <w:p>
@@ -3899,10 +3746,7 @@
         </w:numPr>
       </w:pPr>
       <w:r>
-        <w:t>The menu page will include a navbar that will include the restaurant name, the separate sections of the menu for quick navi</w:t>
-      </w:r>
-      <w:r>
-        <w:t>gation, and a cart icon to allow the user to have a quick view of the contents currently in their cart</w:t>
+        <w:t>The menu page will include a navbar that will include the restaurant name, the separate sections of the menu for quick navigation, and a cart icon to allow the user to have a quick view of the contents currently in their cart</w:t>
       </w:r>
     </w:p>
     <w:p>
@@ -3924,10 +3768,7 @@
         </w:numPr>
       </w:pPr>
       <w:r>
-        <w:t>Each item</w:t>
-      </w:r>
-      <w:r>
-        <w:t xml:space="preserve"> entry block will show the name of the item, a brief description of the item, the cost, and a button to add the item to the cart.</w:t>
+        <w:t>Each item entry block will show the name of the item, a brief description of the item, the cost, and a button to add the item to the cart.</w:t>
       </w:r>
     </w:p>
     <w:p>
@@ -3956,10 +3797,7 @@
       </w:r>
       <w:r>
         <w:tab/>
-        <w:t>3.1.4 Cart and Ch</w:t>
-      </w:r>
-      <w:r>
-        <w:t>eckout</w:t>
+        <w:t>3.1.4 Cart and Checkout</w:t>
       </w:r>
     </w:p>
     <w:p>
@@ -3993,10 +3831,7 @@
         </w:numPr>
       </w:pPr>
       <w:r>
-        <w:t xml:space="preserve">The user will be able to adjust the quantity of individual items in the cart using incrementing buttons on </w:t>
-      </w:r>
-      <w:r>
-        <w:t>either side of the quantity display.</w:t>
+        <w:t>The user will be able to adjust the quantity of individual items in the cart using incrementing buttons on either side of the quantity display.</w:t>
       </w:r>
     </w:p>
     <w:p>
@@ -4030,10 +3865,7 @@
         </w:numPr>
       </w:pPr>
       <w:r>
-        <w:t>All items, their quantities, and their costs should be displayed as it was in the cart. The quantity should also be adjustable. Th</w:t>
-      </w:r>
-      <w:r>
-        <w:t>ere will be a button at the bottom of the list that will allow the user to update their total cost if they choose to change any quantities or remove an item.</w:t>
+        <w:t>All items, their quantities, and their costs should be displayed as it was in the cart. The quantity should also be adjustable. There will be a button at the bottom of the list that will allow the user to update their total cost if they choose to change any quantities or remove an item.</w:t>
       </w:r>
     </w:p>
     <w:p>
@@ -4044,10 +3876,7 @@
         </w:numPr>
       </w:pPr>
       <w:r>
-        <w:t>The user will be given the option to choose to pay online with a credit or debit card, or in perso</w:t>
-      </w:r>
-      <w:r>
-        <w:t>n with cash.</w:t>
+        <w:t>The user will be given the option to choose to pay online with a credit or debit card, or in person with cash.</w:t>
       </w:r>
     </w:p>
     <w:p>
@@ -4069,10 +3898,7 @@
         </w:numPr>
       </w:pPr>
       <w:r>
-        <w:t xml:space="preserve">The taxes (before tips) will be shown, </w:t>
-      </w:r>
-      <w:r>
-        <w:t>followed by the tip amount, followed by the total cost.</w:t>
+        <w:t>The taxes (before tips) will be shown, followed by the tip amount, followed by the total cost.</w:t>
       </w:r>
     </w:p>
     <w:p>
@@ -4094,10 +3920,7 @@
         </w:numPr>
       </w:pPr>
       <w:r>
-        <w:t>At the end will be the button t</w:t>
-      </w:r>
-      <w:r>
-        <w:t>o submit the order.</w:t>
+        <w:t>At the end will be the button to submit the order.</w:t>
       </w:r>
     </w:p>
     <w:p>
@@ -4143,10 +3966,7 @@
       </w:pPr>
       <w:r>
         <w:lastRenderedPageBreak/>
-        <w:t>The rece</w:t>
-      </w:r>
-      <w:r>
-        <w:t>ipt itself will show an itemized list of the order with the name and quantity of each item.</w:t>
+        <w:t>The receipt itself will show an itemized list of the order with the name and quantity of each item.</w:t>
       </w:r>
     </w:p>
     <w:p>
@@ -4157,10 +3977,7 @@
         </w:numPr>
       </w:pPr>
       <w:r>
-        <w:t xml:space="preserve">Customer name, payment type, the last 4 digits of the card if chosen, the time of order completion and time taken to complete the order will be shown at the top of </w:t>
-      </w:r>
-      <w:r>
-        <w:t>the receipt.</w:t>
+        <w:t>Customer name, payment type, the last 4 digits of the card if chosen, the time of order completion and time taken to complete the order will be shown at the top of the receipt.</w:t>
       </w:r>
     </w:p>
     <w:p>
@@ -4222,10 +4039,7 @@
         </w:numPr>
       </w:pPr>
       <w:r>
-        <w:t xml:space="preserve">The menu will be displayed as it is for the customer, but the option to add </w:t>
-      </w:r>
-      <w:r>
-        <w:t xml:space="preserve">the item will be replaced by the option to edit the item. </w:t>
+        <w:t xml:space="preserve">The menu will be displayed as it is for the customer, but the option to add the item will be replaced by the option to edit the item. </w:t>
       </w:r>
     </w:p>
     <w:p>
@@ -4258,10 +4072,7 @@
         </w:numPr>
       </w:pPr>
       <w:r>
-        <w:t>At the end of each section will be an option to add a new item. When clicked, the admin will be prompted to provide the name, description and cost of the new item. There wil</w:t>
-      </w:r>
-      <w:r>
-        <w:t>l be a button to confirm the entry.</w:t>
+        <w:t>At the end of each section will be an option to add a new item. When clicked, the admin will be prompted to provide the name, description and cost of the new item. There will be a button to confirm the entry.</w:t>
       </w:r>
     </w:p>
     <w:p>
@@ -4351,6 +4162,7 @@
         <w:docPartUnique/>
       </w:docPartObj>
     </w:sdtPr>
+    <w:sdtEndPr/>
     <w:sdtContent>
       <w:p>
         <w:pPr>

</xml_diff>

<commit_message>
fixed SRS spacing inconsistencies
</commit_message>
<xml_diff>
--- a/Restaurant-App.docx
+++ b/Restaurant-App.docx
@@ -1963,11 +1963,12 @@
         </w:numPr>
       </w:pPr>
       <w:r>
-        <w:t>If any fail, alert user to error</w:t>
-      </w:r>
-    </w:p>
-    <w:p/>
-    <w:p/>
+        <w:t>If any fail, alert user to erro</w:t>
+      </w:r>
+      <w:r>
+        <w:t>r</w:t>
+      </w:r>
+    </w:p>
     <w:p>
       <w:r>
         <w:tab/>
@@ -2005,7 +2006,6 @@
         </w:numPr>
       </w:pPr>
       <w:r>
-        <w:lastRenderedPageBreak/>
         <w:t>User is sent to a page informing them of the success</w:t>
       </w:r>
     </w:p>
@@ -2022,7 +2022,14 @@
       </w:r>
     </w:p>
     <w:p>
-      <w:r>
+      <w:pPr>
+        <w:pStyle w:val="ListParagraph"/>
+        <w:ind w:left="3240"/>
+      </w:pPr>
+    </w:p>
+    <w:p>
+      <w:r>
+        <w:lastRenderedPageBreak/>
         <w:tab/>
       </w:r>
       <w:r>
@@ -2251,9 +2258,6 @@
         <w:t>A button will be placed under the login form to allow the user to be directed to the account creation page</w:t>
       </w:r>
     </w:p>
-    <w:p/>
-    <w:p/>
-    <w:p/>
     <w:p>
       <w:pPr>
         <w:pStyle w:val="Heading2"/>
@@ -2303,7 +2307,6 @@
         </w:numPr>
       </w:pPr>
       <w:r>
-        <w:lastRenderedPageBreak/>
         <w:t>Every item shall have a button that will be used to add that item to the user’s cart</w:t>
       </w:r>
     </w:p>
@@ -2340,6 +2343,7 @@
         </w:numPr>
       </w:pPr>
       <w:r>
+        <w:lastRenderedPageBreak/>
         <w:t>Each click adds one item to the cart</w:t>
       </w:r>
     </w:p>
@@ -2349,7 +2353,15 @@
         <w:ind w:left="720" w:firstLine="720"/>
       </w:pPr>
       <w:r>
-        <w:t>1.2.2 Add &amp; Remove Items From Cart</w:t>
+        <w:t xml:space="preserve">1.2.2 Add &amp; Remove Items </w:t>
+      </w:r>
+      <w:proofErr w:type="gramStart"/>
+      <w:r>
+        <w:t>From</w:t>
+      </w:r>
+      <w:proofErr w:type="gramEnd"/>
+      <w:r>
+        <w:t xml:space="preserve"> Cart</w:t>
       </w:r>
     </w:p>
     <w:p>
@@ -2373,7 +2385,15 @@
         </w:numPr>
       </w:pPr>
       <w:r>
-        <w:t>The items that are in the user’s cart should be held in localStorage. This is so that the cart can persist even after the window has been closed.</w:t>
+        <w:t xml:space="preserve">The items that are in the user’s cart should be held in </w:t>
+      </w:r>
+      <w:proofErr w:type="spellStart"/>
+      <w:r>
+        <w:t>localStorage</w:t>
+      </w:r>
+      <w:proofErr w:type="spellEnd"/>
+      <w:r>
+        <w:t>. This is so that the cart can persist even after the window has been closed.</w:t>
       </w:r>
     </w:p>
     <w:p>
@@ -2385,7 +2405,15 @@
         </w:numPr>
       </w:pPr>
       <w:r>
-        <w:t>When the object holding the data for the cart contents is updated, that is then sent to localStorage to replace the current saved value, if there is any.</w:t>
+        <w:t xml:space="preserve">When the object holding the data for the cart contents is updated, that is then sent to </w:t>
+      </w:r>
+      <w:proofErr w:type="spellStart"/>
+      <w:r>
+        <w:t>localStorage</w:t>
+      </w:r>
+      <w:proofErr w:type="spellEnd"/>
+      <w:r>
+        <w:t xml:space="preserve"> to replace the current saved value, if there is any.</w:t>
       </w:r>
     </w:p>
     <w:p>
@@ -2478,21 +2506,6 @@
     </w:p>
     <w:p>
       <w:pPr>
-        <w:pStyle w:val="ListParagraph"/>
-      </w:pPr>
-    </w:p>
-    <w:p>
-      <w:pPr>
-        <w:pStyle w:val="ListParagraph"/>
-      </w:pPr>
-    </w:p>
-    <w:p>
-      <w:pPr>
-        <w:pStyle w:val="ListParagraph"/>
-      </w:pPr>
-    </w:p>
-    <w:p>
-      <w:pPr>
         <w:pStyle w:val="Heading3"/>
         <w:ind w:left="720" w:firstLine="720"/>
       </w:pPr>
@@ -2521,7 +2534,15 @@
         </w:numPr>
       </w:pPr>
       <w:r>
-        <w:t>(decide on a selector style) will be available at checkout to choose whether the user will be paying with card or in person with cash</w:t>
+        <w:t>(</w:t>
+      </w:r>
+      <w:proofErr w:type="gramStart"/>
+      <w:r>
+        <w:t>decide</w:t>
+      </w:r>
+      <w:proofErr w:type="gramEnd"/>
+      <w:r>
+        <w:t xml:space="preserve"> on a selector style) will be available at checkout to choose whether the user will be paying with card or in person with cash</w:t>
       </w:r>
     </w:p>
     <w:p>
@@ -2533,7 +2554,6 @@
         </w:numPr>
       </w:pPr>
       <w:r>
-        <w:lastRenderedPageBreak/>
         <w:t>The card option should be selected by default</w:t>
       </w:r>
     </w:p>
@@ -2590,6 +2610,7 @@
         </w:numPr>
       </w:pPr>
       <w:r>
+        <w:lastRenderedPageBreak/>
         <w:t>There will be an input for the card’s expiration date. This must be set to the current month as the soonest option available</w:t>
       </w:r>
     </w:p>
@@ -2725,11 +2746,6 @@
     </w:p>
     <w:p>
       <w:pPr>
-        <w:pStyle w:val="ListParagraph"/>
-      </w:pPr>
-    </w:p>
-    <w:p>
-      <w:pPr>
         <w:pStyle w:val="Heading3"/>
         <w:ind w:left="720" w:firstLine="720"/>
       </w:pPr>
@@ -2776,14 +2792,8 @@
         </w:numPr>
       </w:pPr>
       <w:r>
-        <w:lastRenderedPageBreak/>
         <w:t>This timer is used to keep track of the time it takes for the user to successfully complete their order</w:t>
       </w:r>
-    </w:p>
-    <w:p>
-      <w:pPr>
-        <w:ind w:left="720" w:firstLine="720"/>
-      </w:pPr>
     </w:p>
     <w:p>
       <w:r>
@@ -2827,6 +2837,7 @@
         </w:numPr>
       </w:pPr>
       <w:r>
+        <w:lastRenderedPageBreak/>
         <w:t>User should be shown a “Order complete” message, which will redirect to the finalized order page, which will contain the receipt</w:t>
       </w:r>
     </w:p>
@@ -2997,7 +3008,6 @@
         <w:ind w:firstLine="720"/>
       </w:pPr>
       <w:r>
-        <w:lastRenderedPageBreak/>
         <w:t>1.3</w:t>
       </w:r>
       <w:r>
@@ -3061,6 +3071,7 @@
         <w:ind w:firstLine="720"/>
       </w:pPr>
       <w:r>
+        <w:lastRenderedPageBreak/>
         <w:t>1.4</w:t>
       </w:r>
       <w:r>
@@ -3132,12 +3143,14 @@
         <w:tab/>
         <w:t xml:space="preserve">1.4.4 </w:t>
       </w:r>
+      <w:proofErr w:type="spellStart"/>
       <w:r>
         <w:rPr>
           <w:szCs w:val="28"/>
         </w:rPr>
         <w:t>Ionicons</w:t>
       </w:r>
+      <w:proofErr w:type="spellEnd"/>
     </w:p>
     <w:p/>
     <w:p>
@@ -3152,8 +3165,6 @@
         <w:t>1.4.5 Jest</w:t>
       </w:r>
     </w:p>
-    <w:p/>
-    <w:p/>
     <w:p/>
     <w:p>
       <w:pPr>
@@ -3237,7 +3248,6 @@
         </w:numPr>
       </w:pPr>
       <w:r>
-        <w:lastRenderedPageBreak/>
         <w:t xml:space="preserve">Resource: </w:t>
       </w:r>
       <w:hyperlink r:id="rId9">
@@ -3298,8 +3308,21 @@
         </w:numPr>
       </w:pPr>
       <w:r>
-        <w:t>Cookies provide a higher level of security than other options such as localStorage and sessionStorage</w:t>
-      </w:r>
+        <w:t xml:space="preserve">Cookies provide a higher level of security than other options such as </w:t>
+      </w:r>
+      <w:proofErr w:type="spellStart"/>
+      <w:r>
+        <w:t>localStorage</w:t>
+      </w:r>
+      <w:proofErr w:type="spellEnd"/>
+      <w:r>
+        <w:t xml:space="preserve"> and </w:t>
+      </w:r>
+      <w:proofErr w:type="spellStart"/>
+      <w:r>
+        <w:t>sessionStorage</w:t>
+      </w:r>
+      <w:proofErr w:type="spellEnd"/>
     </w:p>
     <w:p>
       <w:pPr>
@@ -3320,6 +3343,7 @@
         <w:ind w:firstLine="720"/>
       </w:pPr>
       <w:r>
+        <w:lastRenderedPageBreak/>
         <w:t>2.2</w:t>
       </w:r>
       <w:r>
@@ -3463,7 +3487,6 @@
         </w:numPr>
       </w:pPr>
       <w:r>
-        <w:lastRenderedPageBreak/>
         <w:t>Carrying out tests in this order will help catch bugs early, allowing faster fixes and providing a better user experience on release.</w:t>
       </w:r>
     </w:p>
@@ -3539,6 +3562,7 @@
         </w:numPr>
       </w:pPr>
       <w:r>
+        <w:lastRenderedPageBreak/>
         <w:t xml:space="preserve">At the top of the page will be the restaurant name as well as an option to sign in for returning customers. </w:t>
       </w:r>
     </w:p>
@@ -3643,7 +3667,6 @@
         </w:numPr>
       </w:pPr>
       <w:r>
-        <w:lastRenderedPageBreak/>
         <w:t>The password input will also display the password strength. The levels shown will be weak, shown in red, okay, shown in orange, good, shown in yellow, and great, shown in green. Each level will light up as it is met.</w:t>
       </w:r>
     </w:p>
@@ -3700,6 +3723,7 @@
         </w:numPr>
       </w:pPr>
       <w:r>
+        <w:lastRenderedPageBreak/>
         <w:t>Below these fields will be a button to confirm the sign in attempt. Below that will be a link to direct the user to create an account if they do not already have one.</w:t>
       </w:r>
     </w:p>
@@ -3792,7 +3816,6 @@
         <w:pStyle w:val="Heading3"/>
       </w:pPr>
       <w:r>
-        <w:lastRenderedPageBreak/>
         <w:tab/>
       </w:r>
       <w:r>
@@ -3865,7 +3888,11 @@
         </w:numPr>
       </w:pPr>
       <w:r>
-        <w:t>All items, their quantities, and their costs should be displayed as it was in the cart. The quantity should also be adjustable. There will be a button at the bottom of the list that will allow the user to update their total cost if they choose to change any quantities or remove an item.</w:t>
+        <w:t xml:space="preserve">All items, their quantities, and their costs should be displayed as it was in the cart. The quantity should also be adjustable. There will be a button at the bottom of the list that will allow the user to update their total cost if </w:t>
+      </w:r>
+      <w:r>
+        <w:lastRenderedPageBreak/>
+        <w:t>they choose to change any quantities or remove an item.</w:t>
       </w:r>
     </w:p>
     <w:p>
@@ -3965,7 +3992,6 @@
         </w:numPr>
       </w:pPr>
       <w:r>
-        <w:lastRenderedPageBreak/>
         <w:t>The receipt itself will show an itemized list of the order with the name and quantity of each item.</w:t>
       </w:r>
     </w:p>
@@ -4050,6 +4076,7 @@
         </w:numPr>
       </w:pPr>
       <w:r>
+        <w:lastRenderedPageBreak/>
         <w:t>When selected, the admin will be able to edit the name, details, and cost of each item. There will also be a delete button shown. When clicked, the admin will be prompted to confirm this deletion.</w:t>
       </w:r>
     </w:p>

</xml_diff>